<commit_message>
Used as commit 3
</commit_message>
<xml_diff>
--- a/Technologies_Used.docx
+++ b/Technologies_Used.docx
@@ -2,7 +2,178 @@
 <file path=word/document.xml><?xml version="1.0" encoding="utf-8"?>
 <w:document xmlns:wpc="http://schemas.microsoft.com/office/word/2010/wordprocessingCanvas" xmlns:cx="http://schemas.microsoft.com/office/drawing/2014/chartex" xmlns:cx1="http://schemas.microsoft.com/office/drawing/2015/9/8/chartex" xmlns:cx2="http://schemas.microsoft.com/office/drawing/2015/10/21/chartex" xmlns:cx3="http://schemas.microsoft.com/office/drawing/2016/5/9/chartex" xmlns:cx4="http://schemas.microsoft.com/office/drawing/2016/5/10/chartex" xmlns:cx5="http://schemas.microsoft.com/office/drawing/2016/5/11/chartex" xmlns:cx6="http://schemas.microsoft.com/office/drawing/2016/5/12/chartex" xmlns:cx7="http://schemas.microsoft.com/office/drawing/2016/5/13/chartex" xmlns:cx8="http://schemas.microsoft.com/office/drawing/2016/5/14/chartex" xmlns:mc="http://schemas.openxmlformats.org/markup-compatibility/2006" xmlns:aink="http://schemas.microsoft.com/office/drawing/2016/ink" xmlns:am3d="http://schemas.microsoft.com/office/drawing/2017/model3d" xmlns:o="urn:schemas-microsoft-com:office:office" xmlns:oel="http://schemas.microsoft.com/office/2019/extlst" xmlns:r="http://schemas.openxmlformats.org/officeDocument/2006/relationships" xmlns:m="http://schemas.openxmlformats.org/officeDocument/2006/math" xmlns:v="urn:schemas-microsoft-com:vml" xmlns:wp14="http://schemas.microsoft.com/office/word/2010/wordprocessingDrawing" xmlns:wp="http://schemas.openxmlformats.org/drawingml/2006/wordprocessingDrawing" xmlns:w10="urn:schemas-microsoft-com:office:word" xmlns:w="http://schemas.openxmlformats.org/wordprocessingml/2006/main" xmlns:w14="http://schemas.microsoft.com/office/word/2010/wordml" xmlns:w15="http://schemas.microsoft.com/office/word/2012/wordml" xmlns:w16cex="http://schemas.microsoft.com/office/word/2018/wordml/cex" xmlns:w16cid="http://schemas.microsoft.com/office/word/2016/wordml/cid" xmlns:w16="http://schemas.microsoft.com/office/word/2018/wordml" xmlns:w16sdtdh="http://schemas.microsoft.com/office/word/2020/wordml/sdtdatahash" xmlns:w16se="http://schemas.microsoft.com/office/word/2015/wordml/symex" xmlns:wpg="http://schemas.microsoft.com/office/word/2010/wordprocessingGroup" xmlns:wpi="http://schemas.microsoft.com/office/word/2010/wordprocessingInk" xmlns:wne="http://schemas.microsoft.com/office/word/2006/wordml" xmlns:wps="http://schemas.microsoft.com/office/word/2010/wordprocessingShape" mc:Ignorable="w14 w15 w16se w16cid w16 w16cex w16sdtdh wp14">
   <w:body>
+    <w:p>
+      <w:pPr>
+        <w:rPr>
+          <w:b/>
+          <w:bCs/>
+          <w:sz w:val="48"/>
+          <w:szCs w:val="48"/>
+        </w:rPr>
+      </w:pPr>
+      <w:r>
+        <w:rPr>
+          <w:b/>
+          <w:bCs/>
+          <w:sz w:val="48"/>
+          <w:szCs w:val="48"/>
+        </w:rPr>
+        <w:t>Technologies Used</w:t>
+      </w:r>
+    </w:p>
+    <w:p>
+      <w:pPr>
+        <w:rPr>
+          <w:sz w:val="32"/>
+          <w:szCs w:val="32"/>
+          <w:u w:val="single"/>
+        </w:rPr>
+      </w:pPr>
+      <w:r>
+        <w:rPr>
+          <w:sz w:val="32"/>
+          <w:szCs w:val="32"/>
+          <w:u w:val="single"/>
+        </w:rPr>
+        <w:t>Data Cleaning and Analysis</w:t>
+      </w:r>
+    </w:p>
+    <w:p>
+      <w:r>
+        <w:t xml:space="preserve">R was used to </w:t>
+      </w:r>
+      <w:r>
+        <w:t xml:space="preserve">scrape </w:t>
+      </w:r>
+      <w:r>
+        <w:t xml:space="preserve">and clean </w:t>
+      </w:r>
+      <w:r>
+        <w:t>the data from the Football Outsiders website</w:t>
+      </w:r>
+      <w:r>
+        <w:t xml:space="preserve"> </w:t>
+      </w:r>
+      <w:r>
+        <w:t>in order t</w:t>
+      </w:r>
+      <w:r>
+        <w:t xml:space="preserve">o create the csv files that will be merged </w:t>
+      </w:r>
+      <w:r>
+        <w:t xml:space="preserve">using SQL in </w:t>
+      </w:r>
+      <w:proofErr w:type="spellStart"/>
+      <w:r>
+        <w:t>PgAdmin</w:t>
+      </w:r>
+      <w:proofErr w:type="spellEnd"/>
+      <w:r>
+        <w:t xml:space="preserve"> 4.</w:t>
+      </w:r>
+    </w:p>
     <w:p/>
+    <w:p>
+      <w:pPr>
+        <w:rPr>
+          <w:sz w:val="32"/>
+          <w:szCs w:val="32"/>
+          <w:u w:val="single"/>
+        </w:rPr>
+      </w:pPr>
+      <w:r>
+        <w:rPr>
+          <w:sz w:val="32"/>
+          <w:szCs w:val="32"/>
+          <w:u w:val="single"/>
+        </w:rPr>
+        <w:t>Database Storage</w:t>
+      </w:r>
+    </w:p>
+    <w:p>
+      <w:r>
+        <w:t xml:space="preserve">The data will be stored in </w:t>
+      </w:r>
+      <w:proofErr w:type="spellStart"/>
+      <w:r>
+        <w:t>PgAdmin</w:t>
+      </w:r>
+      <w:proofErr w:type="spellEnd"/>
+      <w:r>
+        <w:t xml:space="preserve"> 4</w:t>
+      </w:r>
+    </w:p>
+    <w:p/>
+    <w:p>
+      <w:pPr>
+        <w:rPr>
+          <w:sz w:val="32"/>
+          <w:szCs w:val="32"/>
+          <w:u w:val="single"/>
+        </w:rPr>
+      </w:pPr>
+      <w:r>
+        <w:rPr>
+          <w:sz w:val="32"/>
+          <w:szCs w:val="32"/>
+          <w:u w:val="single"/>
+        </w:rPr>
+        <w:t>Machine Learning</w:t>
+      </w:r>
+    </w:p>
+    <w:p>
+      <w:proofErr w:type="spellStart"/>
+      <w:r>
+        <w:t>SciKitLearn</w:t>
+      </w:r>
+      <w:proofErr w:type="spellEnd"/>
+      <w:r>
+        <w:t xml:space="preserve"> is the machine learning (ML) library </w:t>
+      </w:r>
+      <w:r>
+        <w:t xml:space="preserve">we’ll be using to crate our classification model </w:t>
+      </w:r>
+      <w:r>
+        <w:t xml:space="preserve">which will attempt to take the game total of individual games, which are established by sportsbooks and the betting markets, </w:t>
+      </w:r>
+      <w:r>
+        <w:t>and determine whether the over did or did not hit in each game. We’ve been testing several algorithms and comparing their results as continue to improve and refine the dataset and model.</w:t>
+      </w:r>
+    </w:p>
+    <w:p/>
+    <w:p>
+      <w:pPr>
+        <w:rPr>
+          <w:sz w:val="32"/>
+          <w:szCs w:val="32"/>
+          <w:u w:val="single"/>
+        </w:rPr>
+      </w:pPr>
+      <w:r>
+        <w:rPr>
+          <w:sz w:val="32"/>
+          <w:szCs w:val="32"/>
+          <w:u w:val="single"/>
+        </w:rPr>
+        <w:t>Dashboard</w:t>
+      </w:r>
+    </w:p>
+    <w:p>
+      <w:r>
+        <w:t xml:space="preserve">The dashboard will be built using </w:t>
+      </w:r>
+      <w:proofErr w:type="spellStart"/>
+      <w:r>
+        <w:t>Tableu</w:t>
+      </w:r>
+      <w:proofErr w:type="spellEnd"/>
+      <w:r>
+        <w:t xml:space="preserve">, which is a program specifically suited for creating </w:t>
+      </w:r>
+      <w:r>
+        <w:t xml:space="preserve">visualizations and interpretations of datasets. </w:t>
+      </w:r>
+    </w:p>
     <w:sectPr>
       <w:pgSz w:w="12240" w:h="15840"/>
       <w:pgMar w:top="1440" w:right="1440" w:bottom="1440" w:left="1440" w:header="720" w:footer="720" w:gutter="0"/>

</xml_diff>

<commit_message>
used as commit 4
</commit_message>
<xml_diff>
--- a/Technologies_Used.docx
+++ b/Technologies_Used.docx
@@ -61,15 +61,7 @@
         <w:t xml:space="preserve">o create the csv files that will be merged </w:t>
       </w:r>
       <w:r>
-        <w:t xml:space="preserve">using SQL in </w:t>
-      </w:r>
-      <w:proofErr w:type="spellStart"/>
-      <w:r>
-        <w:t>PgAdmin</w:t>
-      </w:r>
-      <w:proofErr w:type="spellEnd"/>
-      <w:r>
-        <w:t xml:space="preserve"> 4.</w:t>
+        <w:t>using SQL in PgAdmin 4.</w:t>
       </w:r>
     </w:p>
     <w:p/>
@@ -92,15 +84,7 @@
     </w:p>
     <w:p>
       <w:r>
-        <w:t xml:space="preserve">The data will be stored in </w:t>
-      </w:r>
-      <w:proofErr w:type="spellStart"/>
-      <w:r>
-        <w:t>PgAdmin</w:t>
-      </w:r>
-      <w:proofErr w:type="spellEnd"/>
-      <w:r>
-        <w:t xml:space="preserve"> 4</w:t>
+        <w:t>The data will be stored in PgAdmin 4</w:t>
       </w:r>
     </w:p>
     <w:p/>
@@ -122,13 +106,8 @@
       </w:r>
     </w:p>
     <w:p>
-      <w:proofErr w:type="spellStart"/>
-      <w:r>
-        <w:t>SciKitLearn</w:t>
-      </w:r>
-      <w:proofErr w:type="spellEnd"/>
-      <w:r>
-        <w:t xml:space="preserve"> is the machine learning (ML) library </w:t>
+      <w:r>
+        <w:t xml:space="preserve">SciKitLearn is the machine learning (ML) library </w:t>
       </w:r>
       <w:r>
         <w:t xml:space="preserve">we’ll be using to crate our classification model </w:t>
@@ -160,18 +139,22 @@
     </w:p>
     <w:p>
       <w:r>
-        <w:t xml:space="preserve">The dashboard will be built using </w:t>
-      </w:r>
-      <w:proofErr w:type="spellStart"/>
-      <w:r>
-        <w:t>Tableu</w:t>
-      </w:r>
-      <w:proofErr w:type="spellEnd"/>
-      <w:r>
-        <w:t xml:space="preserve">, which is a program specifically suited for creating </w:t>
+        <w:t>The dashboard will be built using Table</w:t>
+      </w:r>
+      <w:r>
+        <w:t>a</w:t>
+      </w:r>
+      <w:r>
+        <w:t xml:space="preserve">u, which is a program specifically suited for creating </w:t>
       </w:r>
       <w:r>
         <w:t xml:space="preserve">visualizations and interpretations of datasets. </w:t>
+      </w:r>
+      <w:r>
+        <w:t xml:space="preserve">The dashboard will then be integrated into the </w:t>
+      </w:r>
+      <w:r>
+        <w:t>storyboard, which will be developed in Google Slides.</w:t>
       </w:r>
     </w:p>
     <w:sectPr>

</xml_diff>